<commit_message>
add 4 to 8 and 8 to 16 in results
</commit_message>
<xml_diff>
--- a/documents/TOC_tentativa_tesis_AARON.docx
+++ b/documents/TOC_tentativa_tesis_AARON.docx
@@ -1584,6 +1584,7 @@
         </w:r>
       </w:hyperlink>
     </w:p>
+    <w:commentRangeStart w:id="0"/>
     <w:p>
       <w:pPr>
         <w:pStyle w:val="TDC3"/>
@@ -1597,108 +1598,133 @@
           <w:lang w:val="es-419"/>
         </w:rPr>
       </w:pPr>
-      <w:hyperlink w:anchor="_Toc76987367" w:history="1">
-        <w:r>
-          <w:rPr>
-            <w:rFonts w:asciiTheme="minorHAnsi" w:eastAsiaTheme="minorHAnsi" w:hAnsiTheme="minorHAnsi" w:cstheme="minorBidi"/>
-            <w:sz w:val="22"/>
-            <w:szCs w:val="22"/>
-            <w:lang w:val="es-419"/>
-          </w:rPr>
-          <w:t xml:space="preserve">2.5.4 Detector V2V </w:t>
-        </w:r>
-        <w:proofErr w:type="spellStart"/>
-        <w:r>
-          <w:rPr>
-            <w:rFonts w:asciiTheme="minorHAnsi" w:eastAsiaTheme="minorHAnsi" w:hAnsiTheme="minorHAnsi" w:cstheme="minorBidi"/>
-            <w:sz w:val="22"/>
-            <w:szCs w:val="22"/>
-            <w:lang w:val="es-419"/>
-          </w:rPr>
-          <w:t>Near</w:t>
-        </w:r>
-        <w:proofErr w:type="spellEnd"/>
-        <w:r>
-          <w:rPr>
-            <w:rFonts w:asciiTheme="minorHAnsi" w:eastAsiaTheme="minorHAnsi" w:hAnsiTheme="minorHAnsi" w:cstheme="minorBidi"/>
-            <w:sz w:val="22"/>
-            <w:szCs w:val="22"/>
-            <w:lang w:val="es-419"/>
-          </w:rPr>
-          <w:t xml:space="preserve"> ML</w:t>
-        </w:r>
-        <w:r>
-          <w:rPr>
-            <w:rFonts w:asciiTheme="minorHAnsi" w:eastAsiaTheme="minorHAnsi" w:hAnsiTheme="minorHAnsi" w:cstheme="minorBidi"/>
-            <w:webHidden/>
-            <w:sz w:val="22"/>
-            <w:szCs w:val="22"/>
-            <w:lang w:val="es-419"/>
-          </w:rPr>
-          <w:tab/>
-        </w:r>
-        <w:r>
-          <w:rPr>
-            <w:rFonts w:asciiTheme="minorHAnsi" w:eastAsiaTheme="minorHAnsi" w:hAnsiTheme="minorHAnsi" w:cstheme="minorBidi"/>
-            <w:webHidden/>
-            <w:sz w:val="22"/>
-            <w:szCs w:val="22"/>
-            <w:lang w:val="es-419"/>
-          </w:rPr>
-          <w:fldChar w:fldCharType="begin"/>
-        </w:r>
-        <w:r>
-          <w:rPr>
-            <w:rFonts w:asciiTheme="minorHAnsi" w:eastAsiaTheme="minorHAnsi" w:hAnsiTheme="minorHAnsi" w:cstheme="minorBidi"/>
-            <w:webHidden/>
-            <w:sz w:val="22"/>
-            <w:szCs w:val="22"/>
-            <w:lang w:val="es-419"/>
-          </w:rPr>
-          <w:instrText xml:space="preserve"> PAGEREF _Toc76987367 \h </w:instrText>
-        </w:r>
-        <w:r>
-          <w:rPr>
-            <w:rFonts w:asciiTheme="minorHAnsi" w:eastAsiaTheme="minorHAnsi" w:hAnsiTheme="minorHAnsi" w:cstheme="minorBidi"/>
-            <w:webHidden/>
-            <w:sz w:val="22"/>
-            <w:szCs w:val="22"/>
-            <w:lang w:val="es-419"/>
-          </w:rPr>
-        </w:r>
-        <w:r>
-          <w:rPr>
-            <w:rFonts w:asciiTheme="minorHAnsi" w:eastAsiaTheme="minorHAnsi" w:hAnsiTheme="minorHAnsi" w:cstheme="minorBidi"/>
-            <w:webHidden/>
-            <w:sz w:val="22"/>
-            <w:szCs w:val="22"/>
-            <w:lang w:val="es-419"/>
-          </w:rPr>
-          <w:fldChar w:fldCharType="separate"/>
-        </w:r>
-        <w:r>
-          <w:rPr>
-            <w:rFonts w:asciiTheme="minorHAnsi" w:eastAsiaTheme="minorHAnsi" w:hAnsiTheme="minorHAnsi" w:cstheme="minorBidi"/>
-            <w:b/>
-            <w:bCs/>
-            <w:noProof/>
-            <w:webHidden/>
-            <w:sz w:val="22"/>
-            <w:szCs w:val="22"/>
-          </w:rPr>
-          <w:t>¡Error! Marcador no definido.</w:t>
-        </w:r>
-        <w:r>
-          <w:rPr>
-            <w:rFonts w:asciiTheme="minorHAnsi" w:eastAsiaTheme="minorHAnsi" w:hAnsiTheme="minorHAnsi" w:cstheme="minorBidi"/>
-            <w:webHidden/>
-            <w:sz w:val="22"/>
-            <w:szCs w:val="22"/>
-            <w:lang w:val="es-419"/>
-          </w:rPr>
-          <w:fldChar w:fldCharType="end"/>
-        </w:r>
-      </w:hyperlink>
+      <w:r>
+        <w:fldChar w:fldCharType="begin"/>
+      </w:r>
+      <w:r>
+        <w:instrText xml:space="preserve"> HYPERLINK \l "_Toc76987367" </w:instrText>
+      </w:r>
+      <w:r>
+        <w:fldChar w:fldCharType="separate"/>
+      </w:r>
+      <w:r>
+        <w:rPr>
+          <w:rFonts w:asciiTheme="minorHAnsi" w:eastAsiaTheme="minorHAnsi" w:hAnsiTheme="minorHAnsi" w:cstheme="minorBidi"/>
+          <w:sz w:val="22"/>
+          <w:szCs w:val="22"/>
+          <w:lang w:val="es-419"/>
+        </w:rPr>
+        <w:t xml:space="preserve">2.5.4 Detector V2V </w:t>
+      </w:r>
+      <w:proofErr w:type="spellStart"/>
+      <w:r>
+        <w:rPr>
+          <w:rFonts w:asciiTheme="minorHAnsi" w:eastAsiaTheme="minorHAnsi" w:hAnsiTheme="minorHAnsi" w:cstheme="minorBidi"/>
+          <w:sz w:val="22"/>
+          <w:szCs w:val="22"/>
+          <w:lang w:val="es-419"/>
+        </w:rPr>
+        <w:t>Near</w:t>
+      </w:r>
+      <w:proofErr w:type="spellEnd"/>
+      <w:r>
+        <w:rPr>
+          <w:rFonts w:asciiTheme="minorHAnsi" w:eastAsiaTheme="minorHAnsi" w:hAnsiTheme="minorHAnsi" w:cstheme="minorBidi"/>
+          <w:sz w:val="22"/>
+          <w:szCs w:val="22"/>
+          <w:lang w:val="es-419"/>
+        </w:rPr>
+        <w:t xml:space="preserve"> ML</w:t>
+      </w:r>
+      <w:r>
+        <w:rPr>
+          <w:rFonts w:asciiTheme="minorHAnsi" w:eastAsiaTheme="minorHAnsi" w:hAnsiTheme="minorHAnsi" w:cstheme="minorBidi"/>
+          <w:webHidden/>
+          <w:sz w:val="22"/>
+          <w:szCs w:val="22"/>
+          <w:lang w:val="es-419"/>
+        </w:rPr>
+        <w:tab/>
+      </w:r>
+      <w:r>
+        <w:rPr>
+          <w:rFonts w:asciiTheme="minorHAnsi" w:eastAsiaTheme="minorHAnsi" w:hAnsiTheme="minorHAnsi" w:cstheme="minorBidi"/>
+          <w:webHidden/>
+          <w:sz w:val="22"/>
+          <w:szCs w:val="22"/>
+          <w:lang w:val="es-419"/>
+        </w:rPr>
+        <w:fldChar w:fldCharType="begin"/>
+      </w:r>
+      <w:r>
+        <w:rPr>
+          <w:rFonts w:asciiTheme="minorHAnsi" w:eastAsiaTheme="minorHAnsi" w:hAnsiTheme="minorHAnsi" w:cstheme="minorBidi"/>
+          <w:webHidden/>
+          <w:sz w:val="22"/>
+          <w:szCs w:val="22"/>
+          <w:lang w:val="es-419"/>
+        </w:rPr>
+        <w:instrText xml:space="preserve"> PAGEREF _Toc76987367 \h </w:instrText>
+      </w:r>
+      <w:r>
+        <w:rPr>
+          <w:rFonts w:asciiTheme="minorHAnsi" w:eastAsiaTheme="minorHAnsi" w:hAnsiTheme="minorHAnsi" w:cstheme="minorBidi"/>
+          <w:webHidden/>
+          <w:sz w:val="22"/>
+          <w:szCs w:val="22"/>
+          <w:lang w:val="es-419"/>
+        </w:rPr>
+      </w:r>
+      <w:r>
+        <w:rPr>
+          <w:rFonts w:asciiTheme="minorHAnsi" w:eastAsiaTheme="minorHAnsi" w:hAnsiTheme="minorHAnsi" w:cstheme="minorBidi"/>
+          <w:webHidden/>
+          <w:sz w:val="22"/>
+          <w:szCs w:val="22"/>
+          <w:lang w:val="es-419"/>
+        </w:rPr>
+        <w:fldChar w:fldCharType="separate"/>
+      </w:r>
+      <w:r>
+        <w:rPr>
+          <w:rFonts w:asciiTheme="minorHAnsi" w:eastAsiaTheme="minorHAnsi" w:hAnsiTheme="minorHAnsi" w:cstheme="minorBidi"/>
+          <w:b/>
+          <w:bCs/>
+          <w:noProof/>
+          <w:webHidden/>
+          <w:sz w:val="22"/>
+          <w:szCs w:val="22"/>
+        </w:rPr>
+        <w:t>¡Error! Marcador no definido.</w:t>
+      </w:r>
+      <w:r>
+        <w:rPr>
+          <w:rFonts w:asciiTheme="minorHAnsi" w:eastAsiaTheme="minorHAnsi" w:hAnsiTheme="minorHAnsi" w:cstheme="minorBidi"/>
+          <w:webHidden/>
+          <w:sz w:val="22"/>
+          <w:szCs w:val="22"/>
+          <w:lang w:val="es-419"/>
+        </w:rPr>
+        <w:fldChar w:fldCharType="end"/>
+      </w:r>
+      <w:r>
+        <w:rPr>
+          <w:rFonts w:asciiTheme="minorHAnsi" w:eastAsiaTheme="minorHAnsi" w:hAnsiTheme="minorHAnsi" w:cstheme="minorBidi"/>
+          <w:sz w:val="22"/>
+          <w:szCs w:val="22"/>
+          <w:lang w:val="es-419"/>
+        </w:rPr>
+        <w:fldChar w:fldCharType="end"/>
+      </w:r>
+      <w:commentRangeEnd w:id="0"/>
+      <w:r>
+        <w:rPr>
+          <w:rStyle w:val="Refdecomentario"/>
+          <w:rFonts w:asciiTheme="minorHAnsi" w:eastAsiaTheme="minorHAnsi" w:hAnsiTheme="minorHAnsi" w:cstheme="minorBidi"/>
+          <w:lang w:val="es-419"/>
+        </w:rPr>
+        <w:commentReference w:id="0"/>
+      </w:r>
     </w:p>
     <w:p>
       <w:pPr>
@@ -1713,7 +1739,7 @@
           <w:lang w:val="es-419"/>
         </w:rPr>
       </w:pPr>
-      <w:commentRangeStart w:id="0"/>
+      <w:commentRangeStart w:id="1"/>
       <w:r>
         <w:rPr>
           <w:rFonts w:asciiTheme="minorHAnsi" w:eastAsiaTheme="minorHAnsi" w:hAnsiTheme="minorHAnsi" w:cstheme="minorBidi"/>
@@ -1723,21 +1749,30 @@
         </w:rPr>
         <w:t>2.6 Redes de ordenamiento (agregar subtemas necesarios)</w:t>
       </w:r>
-      <w:commentRangeEnd w:id="0"/>
+      <w:commentRangeEnd w:id="1"/>
       <w:r>
         <w:rPr>
           <w:rStyle w:val="Refdecomentario"/>
           <w:rFonts w:asciiTheme="minorHAnsi" w:eastAsiaTheme="minorHAnsi" w:hAnsiTheme="minorHAnsi" w:cstheme="minorBidi"/>
           <w:lang w:val="es-419"/>
         </w:rPr>
-        <w:commentReference w:id="0"/>
-      </w:r>
-    </w:p>
-    <w:p>
+        <w:commentReference w:id="1"/>
+      </w:r>
+    </w:p>
+    <w:p>
+      <w:commentRangeStart w:id="2"/>
       <w:r>
         <w:t xml:space="preserve">    2.7 Ordenamiento secuencial (agregar subtemas necesarios)</w:t>
       </w:r>
-    </w:p>
+      <w:commentRangeEnd w:id="2"/>
+      <w:r>
+        <w:rPr>
+          <w:rStyle w:val="Refdecomentario"/>
+        </w:rPr>
+        <w:commentReference w:id="2"/>
+      </w:r>
+    </w:p>
+    <w:commentRangeStart w:id="3"/>
     <w:p>
       <w:pPr>
         <w:pStyle w:val="TDC2"/>
@@ -1751,162 +1786,126 @@
           <w:lang w:val="es-419"/>
         </w:rPr>
       </w:pPr>
-      <w:hyperlink w:anchor="_Toc76987368" w:history="1">
-        <w:r>
-          <w:rPr>
-            <w:rFonts w:asciiTheme="minorHAnsi" w:eastAsiaTheme="minorHAnsi" w:hAnsiTheme="minorHAnsi" w:cstheme="minorBidi"/>
-            <w:sz w:val="22"/>
-            <w:szCs w:val="22"/>
-            <w:lang w:val="es-419"/>
-          </w:rPr>
-          <w:t>2.</w:t>
-        </w:r>
-        <w:r>
-          <w:rPr>
-            <w:rFonts w:asciiTheme="minorHAnsi" w:eastAsiaTheme="minorHAnsi" w:hAnsiTheme="minorHAnsi" w:cstheme="minorBidi"/>
-            <w:sz w:val="22"/>
-            <w:szCs w:val="22"/>
-            <w:lang w:val="es-419"/>
-          </w:rPr>
-          <w:t>8</w:t>
-        </w:r>
-        <w:r>
-          <w:rPr>
-            <w:rFonts w:asciiTheme="minorHAnsi" w:eastAsiaTheme="minorHAnsi" w:hAnsiTheme="minorHAnsi" w:cstheme="minorBidi"/>
-            <w:sz w:val="22"/>
-            <w:szCs w:val="22"/>
-            <w:lang w:val="es-419"/>
-          </w:rPr>
-          <w:t xml:space="preserve"> </w:t>
-        </w:r>
-        <w:r>
-          <w:rPr>
-            <w:rFonts w:asciiTheme="minorHAnsi" w:eastAsiaTheme="minorHAnsi" w:hAnsiTheme="minorHAnsi" w:cstheme="minorBidi"/>
-            <w:sz w:val="22"/>
-            <w:szCs w:val="22"/>
-            <w:lang w:val="es-419"/>
-          </w:rPr>
-          <w:t xml:space="preserve">Diseño digital </w:t>
-        </w:r>
-        <w:r>
-          <w:rPr>
-            <w:rFonts w:asciiTheme="minorHAnsi" w:eastAsiaTheme="minorHAnsi" w:hAnsiTheme="minorHAnsi" w:cstheme="minorBidi"/>
-            <w:sz w:val="22"/>
-            <w:szCs w:val="22"/>
-            <w:lang w:val="es-419"/>
-          </w:rPr>
-          <w:t xml:space="preserve">a nivel RTL </w:t>
-        </w:r>
-        <w:r>
-          <w:rPr>
-            <w:rFonts w:asciiTheme="minorHAnsi" w:eastAsiaTheme="minorHAnsi" w:hAnsiTheme="minorHAnsi" w:cstheme="minorBidi"/>
-            <w:sz w:val="22"/>
-            <w:szCs w:val="22"/>
-            <w:lang w:val="es-419"/>
-          </w:rPr>
-          <w:t xml:space="preserve">en FPGA (poner primer texto y mencionar que esto ya </w:t>
-        </w:r>
-        <w:proofErr w:type="spellStart"/>
-        <w:r>
-          <w:rPr>
-            <w:rFonts w:asciiTheme="minorHAnsi" w:eastAsiaTheme="minorHAnsi" w:hAnsiTheme="minorHAnsi" w:cstheme="minorBidi"/>
-            <w:sz w:val="22"/>
-            <w:szCs w:val="22"/>
-            <w:lang w:val="es-419"/>
-          </w:rPr>
-          <w:t>esta</w:t>
-        </w:r>
-        <w:proofErr w:type="spellEnd"/>
-        <w:r>
-          <w:rPr>
-            <w:rFonts w:asciiTheme="minorHAnsi" w:eastAsiaTheme="minorHAnsi" w:hAnsiTheme="minorHAnsi" w:cstheme="minorBidi"/>
-            <w:sz w:val="22"/>
-            <w:szCs w:val="22"/>
-            <w:lang w:val="es-419"/>
-          </w:rPr>
-          <w:t xml:space="preserve"> descrito en </w:t>
-        </w:r>
-        <w:r>
-          <w:rPr>
-            <w:rFonts w:asciiTheme="minorHAnsi" w:eastAsiaTheme="minorHAnsi" w:hAnsiTheme="minorHAnsi" w:cstheme="minorBidi"/>
-            <w:sz w:val="22"/>
-            <w:szCs w:val="22"/>
-            <w:lang w:val="es-419"/>
-          </w:rPr>
-          <w:t>(referencia mi tesis, trabajo INDAUTOR)</w:t>
-        </w:r>
-        <w:r>
-          <w:rPr>
-            <w:rFonts w:asciiTheme="minorHAnsi" w:eastAsiaTheme="minorHAnsi" w:hAnsiTheme="minorHAnsi" w:cstheme="minorBidi"/>
-            <w:webHidden/>
-            <w:sz w:val="22"/>
-            <w:szCs w:val="22"/>
-            <w:lang w:val="es-419"/>
-          </w:rPr>
-          <w:tab/>
-        </w:r>
-        <w:r>
-          <w:rPr>
-            <w:rFonts w:asciiTheme="minorHAnsi" w:eastAsiaTheme="minorHAnsi" w:hAnsiTheme="minorHAnsi" w:cstheme="minorBidi"/>
-            <w:webHidden/>
-            <w:sz w:val="22"/>
-            <w:szCs w:val="22"/>
-            <w:lang w:val="es-419"/>
-          </w:rPr>
-          <w:fldChar w:fldCharType="begin"/>
-        </w:r>
-        <w:r>
-          <w:rPr>
-            <w:rFonts w:asciiTheme="minorHAnsi" w:eastAsiaTheme="minorHAnsi" w:hAnsiTheme="minorHAnsi" w:cstheme="minorBidi"/>
-            <w:webHidden/>
-            <w:sz w:val="22"/>
-            <w:szCs w:val="22"/>
-            <w:lang w:val="es-419"/>
-          </w:rPr>
-          <w:instrText xml:space="preserve"> PAGEREF _Toc76987368 \h </w:instrText>
-        </w:r>
-        <w:r>
-          <w:rPr>
-            <w:rFonts w:asciiTheme="minorHAnsi" w:eastAsiaTheme="minorHAnsi" w:hAnsiTheme="minorHAnsi" w:cstheme="minorBidi"/>
-            <w:webHidden/>
-            <w:sz w:val="22"/>
-            <w:szCs w:val="22"/>
-            <w:lang w:val="es-419"/>
-          </w:rPr>
-        </w:r>
-        <w:r>
-          <w:rPr>
-            <w:rFonts w:asciiTheme="minorHAnsi" w:eastAsiaTheme="minorHAnsi" w:hAnsiTheme="minorHAnsi" w:cstheme="minorBidi"/>
-            <w:webHidden/>
-            <w:sz w:val="22"/>
-            <w:szCs w:val="22"/>
-            <w:lang w:val="es-419"/>
-          </w:rPr>
-          <w:fldChar w:fldCharType="separate"/>
-        </w:r>
-        <w:r>
-          <w:rPr>
-            <w:rFonts w:asciiTheme="minorHAnsi" w:eastAsiaTheme="minorHAnsi" w:hAnsiTheme="minorHAnsi" w:cstheme="minorBidi"/>
-            <w:b/>
-            <w:bCs/>
-            <w:noProof/>
-            <w:webHidden/>
-            <w:sz w:val="22"/>
-            <w:szCs w:val="22"/>
-          </w:rPr>
-          <w:t>¡Error! Marcador no definido.</w:t>
-        </w:r>
-        <w:r>
-          <w:rPr>
-            <w:rFonts w:asciiTheme="minorHAnsi" w:eastAsiaTheme="minorHAnsi" w:hAnsiTheme="minorHAnsi" w:cstheme="minorBidi"/>
-            <w:webHidden/>
-            <w:sz w:val="22"/>
-            <w:szCs w:val="22"/>
-            <w:lang w:val="es-419"/>
-          </w:rPr>
-          <w:fldChar w:fldCharType="end"/>
-        </w:r>
-      </w:hyperlink>
+      <w:r>
+        <w:fldChar w:fldCharType="begin"/>
+      </w:r>
+      <w:r>
+        <w:instrText xml:space="preserve"> HYPERLINK \l "_Toc76987368" </w:instrText>
+      </w:r>
+      <w:r>
+        <w:fldChar w:fldCharType="separate"/>
+      </w:r>
+      <w:r>
+        <w:rPr>
+          <w:rFonts w:asciiTheme="minorHAnsi" w:eastAsiaTheme="minorHAnsi" w:hAnsiTheme="minorHAnsi" w:cstheme="minorBidi"/>
+          <w:sz w:val="22"/>
+          <w:szCs w:val="22"/>
+          <w:lang w:val="es-419"/>
+        </w:rPr>
+        <w:t>2.</w:t>
+      </w:r>
+      <w:r>
+        <w:rPr>
+          <w:rFonts w:asciiTheme="minorHAnsi" w:eastAsiaTheme="minorHAnsi" w:hAnsiTheme="minorHAnsi" w:cstheme="minorBidi"/>
+          <w:sz w:val="22"/>
+          <w:szCs w:val="22"/>
+          <w:lang w:val="es-419"/>
+        </w:rPr>
+        <w:t>8</w:t>
+      </w:r>
+      <w:r>
+        <w:rPr>
+          <w:rFonts w:asciiTheme="minorHAnsi" w:eastAsiaTheme="minorHAnsi" w:hAnsiTheme="minorHAnsi" w:cstheme="minorBidi"/>
+          <w:sz w:val="22"/>
+          <w:szCs w:val="22"/>
+          <w:lang w:val="es-419"/>
+        </w:rPr>
+        <w:t xml:space="preserve"> </w:t>
+      </w:r>
+      <w:r>
+        <w:rPr>
+          <w:rFonts w:asciiTheme="minorHAnsi" w:eastAsiaTheme="minorHAnsi" w:hAnsiTheme="minorHAnsi" w:cstheme="minorBidi"/>
+          <w:sz w:val="22"/>
+          <w:szCs w:val="22"/>
+          <w:lang w:val="es-419"/>
+        </w:rPr>
+        <w:t xml:space="preserve">Diseño digital </w:t>
+      </w:r>
+      <w:r>
+        <w:rPr>
+          <w:rFonts w:asciiTheme="minorHAnsi" w:eastAsiaTheme="minorHAnsi" w:hAnsiTheme="minorHAnsi" w:cstheme="minorBidi"/>
+          <w:sz w:val="22"/>
+          <w:szCs w:val="22"/>
+          <w:lang w:val="es-419"/>
+        </w:rPr>
+        <w:t xml:space="preserve">a nivel RTL </w:t>
+      </w:r>
+      <w:r>
+        <w:rPr>
+          <w:rFonts w:asciiTheme="minorHAnsi" w:eastAsiaTheme="minorHAnsi" w:hAnsiTheme="minorHAnsi" w:cstheme="minorBidi"/>
+          <w:sz w:val="22"/>
+          <w:szCs w:val="22"/>
+          <w:lang w:val="es-419"/>
+        </w:rPr>
+        <w:t xml:space="preserve">en FPGA (poner primer texto y mencionar que esto ya </w:t>
+      </w:r>
+      <w:proofErr w:type="spellStart"/>
+      <w:r>
+        <w:rPr>
+          <w:rFonts w:asciiTheme="minorHAnsi" w:eastAsiaTheme="minorHAnsi" w:hAnsiTheme="minorHAnsi" w:cstheme="minorBidi"/>
+          <w:sz w:val="22"/>
+          <w:szCs w:val="22"/>
+          <w:lang w:val="es-419"/>
+        </w:rPr>
+        <w:t>esta</w:t>
+      </w:r>
+      <w:proofErr w:type="spellEnd"/>
+      <w:r>
+        <w:rPr>
+          <w:rFonts w:asciiTheme="minorHAnsi" w:eastAsiaTheme="minorHAnsi" w:hAnsiTheme="minorHAnsi" w:cstheme="minorBidi"/>
+          <w:sz w:val="22"/>
+          <w:szCs w:val="22"/>
+          <w:lang w:val="es-419"/>
+        </w:rPr>
+        <w:t xml:space="preserve"> descrito en </w:t>
+      </w:r>
+      <w:r>
+        <w:rPr>
+          <w:rFonts w:asciiTheme="minorHAnsi" w:eastAsiaTheme="minorHAnsi" w:hAnsiTheme="minorHAnsi" w:cstheme="minorBidi"/>
+          <w:sz w:val="22"/>
+          <w:szCs w:val="22"/>
+          <w:lang w:val="es-419"/>
+        </w:rPr>
+        <w:t>(referencia mi tesis, trabajo INDAUTOR)</w:t>
+      </w:r>
+      <w:r>
+        <w:rPr>
+          <w:rFonts w:asciiTheme="minorHAnsi" w:eastAsiaTheme="minorHAnsi" w:hAnsiTheme="minorHAnsi" w:cstheme="minorBidi"/>
+          <w:webHidden/>
+          <w:sz w:val="22"/>
+          <w:szCs w:val="22"/>
+          <w:lang w:val="es-419"/>
+        </w:rPr>
+        <w:tab/>
+      </w:r>
+      <w:r>
+        <w:rPr>
+          <w:rFonts w:asciiTheme="minorHAnsi" w:eastAsiaTheme="minorHAnsi" w:hAnsiTheme="minorHAnsi" w:cstheme="minorBidi"/>
+          <w:sz w:val="22"/>
+          <w:szCs w:val="22"/>
+          <w:lang w:val="es-419"/>
+        </w:rPr>
+        <w:fldChar w:fldCharType="end"/>
+      </w:r>
+      <w:commentRangeEnd w:id="3"/>
+      <w:r>
+        <w:rPr>
+          <w:rStyle w:val="Refdecomentario"/>
+          <w:rFonts w:asciiTheme="minorHAnsi" w:eastAsiaTheme="minorHAnsi" w:hAnsiTheme="minorHAnsi" w:cstheme="minorBidi"/>
+          <w:lang w:val="es-419"/>
+        </w:rPr>
+        <w:commentReference w:id="3"/>
+      </w:r>
     </w:p>
     <w:p>
       <w:pPr>
@@ -1915,7 +1914,7 @@
       <w:r>
         <w:t xml:space="preserve">     2.9 </w:t>
       </w:r>
-      <w:commentRangeStart w:id="1"/>
+      <w:commentRangeStart w:id="4"/>
       <w:r>
         <w:t xml:space="preserve">Diseño </w:t>
       </w:r>
@@ -1944,12 +1943,12 @@
       <w:r>
         <w:t xml:space="preserve"> vivado_FPGA_notes.pdf.</w:t>
       </w:r>
-      <w:commentRangeEnd w:id="1"/>
+      <w:commentRangeEnd w:id="4"/>
       <w:r>
         <w:rPr>
           <w:rStyle w:val="Refdecomentario"/>
         </w:rPr>
-        <w:commentReference w:id="1"/>
+        <w:commentReference w:id="4"/>
       </w:r>
     </w:p>
     <w:p>
@@ -4097,7 +4096,7 @@
         </w:tabs>
       </w:pPr>
     </w:p>
-    <w:commentRangeStart w:id="2"/>
+    <w:commentRangeStart w:id="5"/>
     <w:p>
       <w:pPr>
         <w:pStyle w:val="TDC1"/>
@@ -4218,14 +4217,14 @@
         </w:rPr>
         <w:fldChar w:fldCharType="end"/>
       </w:r>
-      <w:commentRangeEnd w:id="2"/>
+      <w:commentRangeEnd w:id="5"/>
       <w:r>
         <w:rPr>
           <w:rStyle w:val="Refdecomentario"/>
           <w:rFonts w:asciiTheme="minorHAnsi" w:eastAsiaTheme="minorHAnsi" w:hAnsiTheme="minorHAnsi" w:cstheme="minorBidi"/>
           <w:lang w:val="es-419"/>
         </w:rPr>
-        <w:commentReference w:id="2"/>
+        <w:commentReference w:id="5"/>
       </w:r>
     </w:p>
     <w:p>
@@ -4568,17 +4567,15 @@
           </w:rPr>
           <w:t xml:space="preserve"> y el desarrollo, lo </w:t>
         </w:r>
-        <w:proofErr w:type="spellStart"/>
-        <w:r>
-          <w:rPr>
-            <w:rFonts w:asciiTheme="minorHAnsi" w:eastAsiaTheme="minorHAnsi" w:hAnsiTheme="minorHAnsi" w:cstheme="minorBidi"/>
-            <w:sz w:val="22"/>
-            <w:szCs w:val="22"/>
-            <w:lang w:val="es-419"/>
-          </w:rPr>
-          <w:t>mas</w:t>
-        </w:r>
-        <w:proofErr w:type="spellEnd"/>
+        <w:r>
+          <w:rPr>
+            <w:rFonts w:asciiTheme="minorHAnsi" w:eastAsiaTheme="minorHAnsi" w:hAnsiTheme="minorHAnsi" w:cstheme="minorBidi"/>
+            <w:sz w:val="22"/>
+            <w:szCs w:val="22"/>
+            <w:lang w:val="es-419"/>
+          </w:rPr>
+          <w:t>más</w:t>
+        </w:r>
         <w:r>
           <w:rPr>
             <w:rFonts w:asciiTheme="minorHAnsi" w:eastAsiaTheme="minorHAnsi" w:hAnsiTheme="minorHAnsi" w:cstheme="minorBidi"/>
@@ -4641,15 +4638,14 @@
           </w:rPr>
           <w:t xml:space="preserve"> </w:t>
         </w:r>
-        <w:proofErr w:type="spellStart"/>
-        <w:r>
-          <w:rPr>
-            <w:rFonts w:asciiTheme="minorHAnsi" w:eastAsiaTheme="minorHAnsi" w:hAnsiTheme="minorHAnsi" w:cstheme="minorBidi"/>
-            <w:sz w:val="22"/>
-            <w:szCs w:val="22"/>
-            <w:lang w:val="es-419"/>
-          </w:rPr>
-          <w:t>algoritm</w:t>
+        <w:r>
+          <w:rPr>
+            <w:rFonts w:asciiTheme="minorHAnsi" w:eastAsiaTheme="minorHAnsi" w:hAnsiTheme="minorHAnsi" w:cstheme="minorBidi"/>
+            <w:sz w:val="22"/>
+            <w:szCs w:val="22"/>
+            <w:lang w:val="es-419"/>
+          </w:rPr>
+          <w:t>algorítm</w:t>
         </w:r>
         <w:r>
           <w:rPr>
@@ -4660,7 +4656,6 @@
           </w:rPr>
           <w:t>ico</w:t>
         </w:r>
-        <w:proofErr w:type="spellEnd"/>
         <w:r>
           <w:rPr>
             <w:rFonts w:asciiTheme="minorHAnsi" w:eastAsiaTheme="minorHAnsi" w:hAnsiTheme="minorHAnsi" w:cstheme="minorBidi"/>
@@ -4729,7 +4724,45 @@
             <w:szCs w:val="22"/>
             <w:lang w:val="es-419"/>
           </w:rPr>
-          <w:t>referencia del sistema completo</w:t>
+          <w:t xml:space="preserve">referencia </w:t>
+        </w:r>
+        <w:proofErr w:type="spellStart"/>
+        <w:r>
+          <w:rPr>
+            <w:rFonts w:asciiTheme="minorHAnsi" w:eastAsiaTheme="minorHAnsi" w:hAnsiTheme="minorHAnsi" w:cstheme="minorBidi"/>
+            <w:sz w:val="22"/>
+            <w:szCs w:val="22"/>
+            <w:lang w:val="es-419"/>
+          </w:rPr>
+          <w:t>d</w:t>
+        </w:r>
+        <w:r>
+          <w:rPr>
+            <w:rFonts w:asciiTheme="minorHAnsi" w:eastAsiaTheme="minorHAnsi" w:hAnsiTheme="minorHAnsi" w:cstheme="minorBidi"/>
+            <w:sz w:val="22"/>
+            <w:szCs w:val="22"/>
+            <w:lang w:val="es-419"/>
+          </w:rPr>
+          <w:tab/>
+        </w:r>
+        <w:r>
+          <w:rPr>
+            <w:rFonts w:asciiTheme="minorHAnsi" w:eastAsiaTheme="minorHAnsi" w:hAnsiTheme="minorHAnsi" w:cstheme="minorBidi"/>
+            <w:sz w:val="22"/>
+            <w:szCs w:val="22"/>
+            <w:lang w:val="es-419"/>
+          </w:rPr>
+          <w:t>el</w:t>
+        </w:r>
+        <w:proofErr w:type="spellEnd"/>
+        <w:r>
+          <w:rPr>
+            <w:rFonts w:asciiTheme="minorHAnsi" w:eastAsiaTheme="minorHAnsi" w:hAnsiTheme="minorHAnsi" w:cstheme="minorBidi"/>
+            <w:sz w:val="22"/>
+            <w:szCs w:val="22"/>
+            <w:lang w:val="es-419"/>
+          </w:rPr>
+          <w:t xml:space="preserve"> sistema completo</w:t>
         </w:r>
         <w:r>
           <w:rPr>
@@ -4901,6 +4934,9 @@
       </w:pPr>
       <w:r>
         <w:tab/>
+      </w:r>
+      <w:commentRangeStart w:id="6"/>
+      <w:r>
         <w:t xml:space="preserve">Selección de los </w:t>
       </w:r>
       <w:proofErr w:type="spellStart"/>
@@ -4916,7 +4952,6 @@
       <w:pPr>
         <w:spacing w:after="0" w:line="240" w:lineRule="auto"/>
       </w:pPr>
-      <w:commentRangeStart w:id="3"/>
       <w:r>
         <w:tab/>
         <w:t xml:space="preserve">Programación </w:t>
@@ -4947,12 +4982,12 @@
       <w:r>
         <w:t xml:space="preserve"> en alto nivel</w:t>
       </w:r>
-      <w:commentRangeEnd w:id="3"/>
+      <w:commentRangeEnd w:id="6"/>
       <w:r>
         <w:rPr>
           <w:rStyle w:val="Refdecomentario"/>
         </w:rPr>
-        <w:commentReference w:id="3"/>
+        <w:commentReference w:id="6"/>
       </w:r>
     </w:p>
     <w:p>
@@ -6282,10 +6317,13 @@
 
 <file path=word/comments.xml><?xml version="1.0" encoding="utf-8"?>
 <w:comments xmlns:wpc="http://schemas.microsoft.com/office/word/2010/wordprocessingCanvas" xmlns:cx="http://schemas.microsoft.com/office/drawing/2014/chartex" xmlns:cx1="http://schemas.microsoft.com/office/drawing/2015/9/8/chartex" xmlns:cx2="http://schemas.microsoft.com/office/drawing/2015/10/21/chartex" xmlns:cx3="http://schemas.microsoft.com/office/drawing/2016/5/9/chartex" xmlns:cx4="http://schemas.microsoft.com/office/drawing/2016/5/10/chartex" xmlns:cx5="http://schemas.microsoft.com/office/drawing/2016/5/11/chartex" xmlns:cx6="http://schemas.microsoft.com/office/drawing/2016/5/12/chartex" xmlns:cx7="http://schemas.microsoft.com/office/drawing/2016/5/13/chartex" xmlns:cx8="http://schemas.microsoft.com/office/drawing/2016/5/14/chartex" xmlns:mc="http://schemas.openxmlformats.org/markup-compatibility/2006" xmlns:aink="http://schemas.microsoft.com/office/drawing/2016/ink" xmlns:am3d="http://schemas.microsoft.com/office/drawing/2017/model3d" xmlns:o="urn:schemas-microsoft-com:office:office" xmlns:r="http://schemas.openxmlformats.org/officeDocument/2006/relationships" xmlns:m="http://schemas.openxmlformats.org/officeDocument/2006/math" xmlns:v="urn:schemas-microsoft-com:vml" xmlns:wp14="http://schemas.microsoft.com/office/word/2010/wordprocessingDrawing" xmlns:wp="http://schemas.openxmlformats.org/drawingml/2006/wordprocessingDrawing" xmlns:w10="urn:schemas-microsoft-com:office:word" xmlns:w="http://schemas.openxmlformats.org/wordprocessingml/2006/main" xmlns:w14="http://schemas.microsoft.com/office/word/2010/wordml" xmlns:w15="http://schemas.microsoft.com/office/word/2012/wordml" xmlns:w16cex="http://schemas.microsoft.com/office/word/2018/wordml/cex" xmlns:w16cid="http://schemas.microsoft.com/office/word/2016/wordml/cid" xmlns:w16="http://schemas.microsoft.com/office/word/2018/wordml" xmlns:w16sdtdh="http://schemas.microsoft.com/office/word/2020/wordml/sdtdatahash" xmlns:w16se="http://schemas.microsoft.com/office/word/2015/wordml/symex" xmlns:wpg="http://schemas.microsoft.com/office/word/2010/wordprocessingGroup" xmlns:wpi="http://schemas.microsoft.com/office/word/2010/wordprocessingInk" xmlns:wne="http://schemas.microsoft.com/office/word/2006/wordml" xmlns:wps="http://schemas.microsoft.com/office/word/2010/wordprocessingShape" mc:Ignorable="w14 w15 w16se w16cid w16 w16cex w16sdtdh wp14">
-  <w:comment w:id="0" w:author="Aaron Escoboza Villegas" w:date="2021-10-15T22:14:00Z" w:initials="AEV">
+  <w:comment w:id="0" w:author="Aaron Escoboza Villegas" w:date="2021-10-16T17:18:00Z" w:initials="AEV">
     <w:p>
       <w:pPr>
         <w:pStyle w:val="Textocomentario"/>
+        <w:rPr>
+          <w:lang w:val="en-US"/>
+        </w:rPr>
       </w:pPr>
       <w:r>
         <w:rPr>
@@ -6294,14 +6332,46 @@
         <w:annotationRef/>
       </w:r>
       <w:r>
-        <w:t xml:space="preserve">16/oct/2021 – completar </w:t>
+        <w:rPr>
+          <w:lang w:val="en-US"/>
+        </w:rPr>
+        <w:t xml:space="preserve">16/oct/2021 – </w:t>
+      </w:r>
+      <w:proofErr w:type="spellStart"/>
+      <w:r>
+        <w:rPr>
+          <w:lang w:val="en-US"/>
+        </w:rPr>
+        <w:t>complet</w:t>
+      </w:r>
+      <w:r>
+        <w:rPr>
+          <w:lang w:val="en-US"/>
+        </w:rPr>
+        <w:t>ado</w:t>
+      </w:r>
+      <w:proofErr w:type="spellEnd"/>
+      <w:r>
+        <w:rPr>
+          <w:lang w:val="en-US"/>
+        </w:rPr>
+        <w:t xml:space="preserve"> </w:t>
+      </w:r>
+      <w:r>
+        <w:rPr>
+          <w:lang w:val="en-US"/>
+        </w:rPr>
+        <w:t xml:space="preserve"> </w:t>
       </w:r>
     </w:p>
   </w:comment>
-  <w:comment w:id="1" w:author="Aaron Escoboza Villegas" w:date="2021-10-15T22:15:00Z" w:initials="AEV">
+  <w:comment w:id="1" w:author="Aaron Escoboza Villegas" w:date="2021-10-15T22:14:00Z" w:initials="AEV">
     <w:p>
       <w:pPr>
         <w:pStyle w:val="Textocomentario"/>
+        <w:rPr>
+          <w:lang w:val="en-US"/>
+        </w:rPr>
       </w:pPr>
       <w:r>
         <w:rPr>
@@ -6310,14 +6380,54 @@
         <w:annotationRef/>
       </w:r>
       <w:r>
-        <w:t>16/oct/2021 – completar</w:t>
+        <w:rPr>
+          <w:lang w:val="en-US"/>
+        </w:rPr>
+        <w:t xml:space="preserve">16/oct/2021 – </w:t>
+      </w:r>
+      <w:proofErr w:type="spellStart"/>
+      <w:proofErr w:type="gramStart"/>
+      <w:r>
+        <w:rPr>
+          <w:lang w:val="en-US"/>
+        </w:rPr>
+        <w:t>completar</w:t>
+      </w:r>
+      <w:proofErr w:type="spellEnd"/>
+      <w:r>
+        <w:rPr>
+          <w:lang w:val="en-US"/>
+        </w:rPr>
+        <w:t xml:space="preserve"> </w:t>
+      </w:r>
+      <w:r>
+        <w:rPr>
+          <w:lang w:val="en-US"/>
+        </w:rPr>
+        <w:t xml:space="preserve"> </w:t>
+      </w:r>
+      <w:r>
+        <w:rPr>
+          <w:lang w:val="en-US"/>
+        </w:rPr>
+        <w:t>(</w:t>
+      </w:r>
+      <w:proofErr w:type="gramEnd"/>
+      <w:r>
+        <w:rPr>
+          <w:lang w:val="en-US"/>
+        </w:rPr>
+        <w:t>completed)</w:t>
       </w:r>
     </w:p>
   </w:comment>
-  <w:comment w:id="2" w:author="Aaron Escoboza Villegas" w:date="2021-10-15T22:17:00Z" w:initials="AEV">
+  <w:comment w:id="2" w:author="Aaron Escoboza Villegas" w:date="2021-10-25T17:06:00Z" w:initials="AEV">
     <w:p>
       <w:pPr>
         <w:pStyle w:val="Textocomentario"/>
+        <w:rPr>
+          <w:lang w:val="en-US"/>
+        </w:rPr>
       </w:pPr>
       <w:r>
         <w:rPr>
@@ -6325,15 +6435,43 @@
         </w:rPr>
         <w:annotationRef/>
       </w:r>
-      <w:r>
-        <w:t>16/oct/2021 – completar</w:t>
+      <w:proofErr w:type="spellStart"/>
+      <w:r>
+        <w:rPr>
+          <w:lang w:val="en-US"/>
+        </w:rPr>
+        <w:t>Completar</w:t>
+      </w:r>
+      <w:proofErr w:type="spellEnd"/>
+      <w:r>
+        <w:rPr>
+          <w:lang w:val="en-US"/>
+        </w:rPr>
+        <w:t xml:space="preserve"> (</w:t>
+      </w:r>
+      <w:proofErr w:type="spellStart"/>
+      <w:r>
+        <w:rPr>
+          <w:lang w:val="en-US"/>
+        </w:rPr>
+        <w:t>completado</w:t>
+      </w:r>
+      <w:proofErr w:type="spellEnd"/>
+      <w:r>
+        <w:rPr>
+          <w:lang w:val="en-US"/>
+        </w:rPr>
+        <w:t>)</w:t>
       </w:r>
     </w:p>
   </w:comment>
-  <w:comment w:id="3" w:author="Aaron Escoboza Villegas" w:date="2021-10-15T22:25:00Z" w:initials="AEV">
+  <w:comment w:id="3" w:author="Aaron Escoboza Villegas" w:date="2021-10-25T17:06:00Z" w:initials="AEV">
     <w:p>
       <w:pPr>
         <w:pStyle w:val="Textocomentario"/>
+        <w:rPr>
+          <w:lang w:val="en-US"/>
+        </w:rPr>
       </w:pPr>
       <w:r>
         <w:rPr>
@@ -6341,9 +6479,120 @@
         </w:rPr>
         <w:annotationRef/>
       </w:r>
-      <w:r>
-        <w:t>16/oct/2021 – completar</w:t>
-      </w:r>
+      <w:proofErr w:type="spellStart"/>
+      <w:r>
+        <w:rPr>
+          <w:lang w:val="en-US"/>
+        </w:rPr>
+        <w:t>Completar</w:t>
+      </w:r>
+      <w:proofErr w:type="spellEnd"/>
+    </w:p>
+    <w:p>
+      <w:pPr>
+        <w:pStyle w:val="Textocomentario"/>
+        <w:rPr>
+          <w:lang w:val="en-US"/>
+        </w:rPr>
+      </w:pPr>
+    </w:p>
+  </w:comment>
+  <w:comment w:id="4" w:author="Aaron Escoboza Villegas" w:date="2021-10-15T22:15:00Z" w:initials="AEV">
+    <w:p>
+      <w:pPr>
+        <w:pStyle w:val="Textocomentario"/>
+        <w:rPr>
+          <w:lang w:val="en-US"/>
+        </w:rPr>
+      </w:pPr>
+      <w:r>
+        <w:rPr>
+          <w:rStyle w:val="Refdecomentario"/>
+        </w:rPr>
+        <w:annotationRef/>
+      </w:r>
+      <w:r>
+        <w:rPr>
+          <w:lang w:val="en-US"/>
+        </w:rPr>
+        <w:t xml:space="preserve">16/oct/2021 – </w:t>
+      </w:r>
+      <w:r>
+        <w:rPr>
+          <w:lang w:val="en-US"/>
+        </w:rPr>
+        <w:t>completer (completed)</w:t>
+      </w:r>
+    </w:p>
+  </w:comment>
+  <w:comment w:id="5" w:author="Aaron Escoboza Villegas" w:date="2021-10-15T22:17:00Z" w:initials="AEV">
+    <w:p>
+      <w:pPr>
+        <w:pStyle w:val="Textocomentario"/>
+        <w:rPr>
+          <w:lang w:val="en-US"/>
+        </w:rPr>
+      </w:pPr>
+      <w:r>
+        <w:rPr>
+          <w:rStyle w:val="Refdecomentario"/>
+        </w:rPr>
+        <w:annotationRef/>
+      </w:r>
+      <w:r>
+        <w:rPr>
+          <w:lang w:val="en-US"/>
+        </w:rPr>
+        <w:t xml:space="preserve">16/oct/2021 – </w:t>
+      </w:r>
+      <w:r>
+        <w:rPr>
+          <w:lang w:val="en-US"/>
+        </w:rPr>
+        <w:t xml:space="preserve">completer – </w:t>
+      </w:r>
+      <w:r>
+        <w:rPr>
+          <w:lang w:val="en-US"/>
+        </w:rPr>
+        <w:t>100</w:t>
+      </w:r>
+      <w:r>
+        <w:rPr>
+          <w:lang w:val="en-US"/>
+        </w:rPr>
+        <w:t>%</w:t>
+      </w:r>
+    </w:p>
+  </w:comment>
+  <w:comment w:id="6" w:author="Aaron Escoboza Villegas" w:date="2021-10-16T18:42:00Z" w:initials="AEV">
+    <w:p>
+      <w:pPr>
+        <w:pStyle w:val="Textocomentario"/>
+        <w:rPr>
+          <w:lang w:val="en-US"/>
+        </w:rPr>
+      </w:pPr>
+      <w:r>
+        <w:rPr>
+          <w:rStyle w:val="Refdecomentario"/>
+        </w:rPr>
+        <w:annotationRef/>
+      </w:r>
+      <w:r>
+        <w:rPr>
+          <w:lang w:val="en-US"/>
+        </w:rPr>
+        <w:t xml:space="preserve">16/oct/2021 – </w:t>
+      </w:r>
+      <w:proofErr w:type="spellStart"/>
+      <w:r>
+        <w:rPr>
+          <w:lang w:val="en-US"/>
+        </w:rPr>
+        <w:t>completado</w:t>
+      </w:r>
+      <w:proofErr w:type="spellEnd"/>
     </w:p>
   </w:comment>
 </w:comments>
@@ -6351,28 +6600,37 @@
 
 <file path=word/commentsExtended.xml><?xml version="1.0" encoding="utf-8"?>
 <w15:commentsEx xmlns:wpc="http://schemas.microsoft.com/office/word/2010/wordprocessingCanvas" xmlns:cx="http://schemas.microsoft.com/office/drawing/2014/chartex" xmlns:cx1="http://schemas.microsoft.com/office/drawing/2015/9/8/chartex" xmlns:cx2="http://schemas.microsoft.com/office/drawing/2015/10/21/chartex" xmlns:cx3="http://schemas.microsoft.com/office/drawing/2016/5/9/chartex" xmlns:cx4="http://schemas.microsoft.com/office/drawing/2016/5/10/chartex" xmlns:cx5="http://schemas.microsoft.com/office/drawing/2016/5/11/chartex" xmlns:cx6="http://schemas.microsoft.com/office/drawing/2016/5/12/chartex" xmlns:cx7="http://schemas.microsoft.com/office/drawing/2016/5/13/chartex" xmlns:cx8="http://schemas.microsoft.com/office/drawing/2016/5/14/chartex" xmlns:mc="http://schemas.openxmlformats.org/markup-compatibility/2006" xmlns:aink="http://schemas.microsoft.com/office/drawing/2016/ink" xmlns:am3d="http://schemas.microsoft.com/office/drawing/2017/model3d" xmlns:o="urn:schemas-microsoft-com:office:office" xmlns:r="http://schemas.openxmlformats.org/officeDocument/2006/relationships" xmlns:m="http://schemas.openxmlformats.org/officeDocument/2006/math" xmlns:v="urn:schemas-microsoft-com:vml" xmlns:wp14="http://schemas.microsoft.com/office/word/2010/wordprocessingDrawing" xmlns:wp="http://schemas.openxmlformats.org/drawingml/2006/wordprocessingDrawing" xmlns:w10="urn:schemas-microsoft-com:office:word" xmlns:w="http://schemas.openxmlformats.org/wordprocessingml/2006/main" xmlns:w14="http://schemas.microsoft.com/office/word/2010/wordml" xmlns:w15="http://schemas.microsoft.com/office/word/2012/wordml" xmlns:w16cex="http://schemas.microsoft.com/office/word/2018/wordml/cex" xmlns:w16cid="http://schemas.microsoft.com/office/word/2016/wordml/cid" xmlns:w16="http://schemas.microsoft.com/office/word/2018/wordml" xmlns:w16sdtdh="http://schemas.microsoft.com/office/word/2020/wordml/sdtdatahash" xmlns:w16se="http://schemas.microsoft.com/office/word/2015/wordml/symex" xmlns:wpg="http://schemas.microsoft.com/office/word/2010/wordprocessingGroup" xmlns:wpi="http://schemas.microsoft.com/office/word/2010/wordprocessingInk" xmlns:wne="http://schemas.microsoft.com/office/word/2006/wordml" xmlns:wps="http://schemas.microsoft.com/office/word/2010/wordprocessingShape" mc:Ignorable="w14 w15 w16se w16cid w16 w16cex w16sdtdh wp14">
+  <w15:commentEx w15:paraId="056E8E6E" w15:done="0"/>
   <w15:commentEx w15:paraId="49EA49BE" w15:done="0"/>
+  <w15:commentEx w15:paraId="27653F4E" w15:done="0"/>
+  <w15:commentEx w15:paraId="16CCD463" w15:done="0"/>
   <w15:commentEx w15:paraId="2DFCABC5" w15:done="0"/>
   <w15:commentEx w15:paraId="4423F064" w15:done="0"/>
-  <w15:commentEx w15:paraId="30A3E5B1" w15:done="0"/>
+  <w15:commentEx w15:paraId="1D140F4D" w15:done="0"/>
 </w15:commentsEx>
 </file>
 
 <file path=word/commentsExtensible.xml><?xml version="1.0" encoding="utf-8"?>
 <w16cex:commentsExtensible xmlns:wpc="http://schemas.microsoft.com/office/word/2010/wordprocessingCanvas" xmlns:cx="http://schemas.microsoft.com/office/drawing/2014/chartex" xmlns:cx1="http://schemas.microsoft.com/office/drawing/2015/9/8/chartex" xmlns:cx2="http://schemas.microsoft.com/office/drawing/2015/10/21/chartex" xmlns:cx3="http://schemas.microsoft.com/office/drawing/2016/5/9/chartex" xmlns:cx4="http://schemas.microsoft.com/office/drawing/2016/5/10/chartex" xmlns:cx5="http://schemas.microsoft.com/office/drawing/2016/5/11/chartex" xmlns:cx6="http://schemas.microsoft.com/office/drawing/2016/5/12/chartex" xmlns:cx7="http://schemas.microsoft.com/office/drawing/2016/5/13/chartex" xmlns:cx8="http://schemas.microsoft.com/office/drawing/2016/5/14/chartex" xmlns:mc="http://schemas.openxmlformats.org/markup-compatibility/2006" xmlns:aink="http://schemas.microsoft.com/office/drawing/2016/ink" xmlns:am3d="http://schemas.microsoft.com/office/drawing/2017/model3d" xmlns:o="urn:schemas-microsoft-com:office:office" xmlns:r="http://schemas.openxmlformats.org/officeDocument/2006/relationships" xmlns:m="http://schemas.openxmlformats.org/officeDocument/2006/math" xmlns:v="urn:schemas-microsoft-com:vml" xmlns:wp14="http://schemas.microsoft.com/office/word/2010/wordprocessingDrawing" xmlns:wp="http://schemas.openxmlformats.org/drawingml/2006/wordprocessingDrawing" xmlns:w10="urn:schemas-microsoft-com:office:word" xmlns:w="http://schemas.openxmlformats.org/wordprocessingml/2006/main" xmlns:w14="http://schemas.microsoft.com/office/word/2010/wordml" xmlns:w15="http://schemas.microsoft.com/office/word/2012/wordml" xmlns:w16cex="http://schemas.microsoft.com/office/word/2018/wordml/cex" xmlns:w16cid="http://schemas.microsoft.com/office/word/2016/wordml/cid" xmlns:w16="http://schemas.microsoft.com/office/word/2018/wordml" xmlns:w16sdtdh="http://schemas.microsoft.com/office/word/2020/wordml/sdtdatahash" xmlns:w16se="http://schemas.microsoft.com/office/word/2015/wordml/symex" xmlns:wpg="http://schemas.microsoft.com/office/word/2010/wordprocessingGroup" xmlns:wpi="http://schemas.microsoft.com/office/word/2010/wordprocessingInk" xmlns:wne="http://schemas.microsoft.com/office/word/2006/wordml" xmlns:wps="http://schemas.microsoft.com/office/word/2010/wordprocessingShape" mc:Ignorable="w14 w15 w16se w16cid w16 w16cex w16sdtdh wp14">
+  <w16cex:commentExtensible w16cex:durableId="251587CB" w16cex:dateUtc="2021-10-17T00:18:00Z"/>
   <w16cex:commentExtensible w16cex:durableId="25147BD9" w16cex:dateUtc="2021-10-16T05:14:00Z"/>
+  <w16cex:commentExtensible w16cex:durableId="2521629F" w16cex:dateUtc="2021-10-26T00:06:00Z"/>
+  <w16cex:commentExtensible w16cex:durableId="2521627F" w16cex:dateUtc="2021-10-26T00:06:00Z"/>
   <w16cex:commentExtensible w16cex:durableId="25147BFF" w16cex:dateUtc="2021-10-16T05:15:00Z"/>
   <w16cex:commentExtensible w16cex:durableId="25147C91" w16cex:dateUtc="2021-10-16T05:17:00Z"/>
-  <w16cex:commentExtensible w16cex:durableId="25147E63" w16cex:dateUtc="2021-10-16T05:25:00Z"/>
+  <w16cex:commentExtensible w16cex:durableId="25159BAE" w16cex:dateUtc="2021-10-17T01:42:00Z"/>
 </w16cex:commentsExtensible>
 </file>
 
 <file path=word/commentsIds.xml><?xml version="1.0" encoding="utf-8"?>
 <w16cid:commentsIds xmlns:wpc="http://schemas.microsoft.com/office/word/2010/wordprocessingCanvas" xmlns:cx="http://schemas.microsoft.com/office/drawing/2014/chartex" xmlns:cx1="http://schemas.microsoft.com/office/drawing/2015/9/8/chartex" xmlns:cx2="http://schemas.microsoft.com/office/drawing/2015/10/21/chartex" xmlns:cx3="http://schemas.microsoft.com/office/drawing/2016/5/9/chartex" xmlns:cx4="http://schemas.microsoft.com/office/drawing/2016/5/10/chartex" xmlns:cx5="http://schemas.microsoft.com/office/drawing/2016/5/11/chartex" xmlns:cx6="http://schemas.microsoft.com/office/drawing/2016/5/12/chartex" xmlns:cx7="http://schemas.microsoft.com/office/drawing/2016/5/13/chartex" xmlns:cx8="http://schemas.microsoft.com/office/drawing/2016/5/14/chartex" xmlns:mc="http://schemas.openxmlformats.org/markup-compatibility/2006" xmlns:aink="http://schemas.microsoft.com/office/drawing/2016/ink" xmlns:am3d="http://schemas.microsoft.com/office/drawing/2017/model3d" xmlns:o="urn:schemas-microsoft-com:office:office" xmlns:r="http://schemas.openxmlformats.org/officeDocument/2006/relationships" xmlns:m="http://schemas.openxmlformats.org/officeDocument/2006/math" xmlns:v="urn:schemas-microsoft-com:vml" xmlns:wp14="http://schemas.microsoft.com/office/word/2010/wordprocessingDrawing" xmlns:wp="http://schemas.openxmlformats.org/drawingml/2006/wordprocessingDrawing" xmlns:w10="urn:schemas-microsoft-com:office:word" xmlns:w="http://schemas.openxmlformats.org/wordprocessingml/2006/main" xmlns:w14="http://schemas.microsoft.com/office/word/2010/wordml" xmlns:w15="http://schemas.microsoft.com/office/word/2012/wordml" xmlns:w16cex="http://schemas.microsoft.com/office/word/2018/wordml/cex" xmlns:w16cid="http://schemas.microsoft.com/office/word/2016/wordml/cid" xmlns:w16="http://schemas.microsoft.com/office/word/2018/wordml" xmlns:w16sdtdh="http://schemas.microsoft.com/office/word/2020/wordml/sdtdatahash" xmlns:w16se="http://schemas.microsoft.com/office/word/2015/wordml/symex" xmlns:wpg="http://schemas.microsoft.com/office/word/2010/wordprocessingGroup" xmlns:wpi="http://schemas.microsoft.com/office/word/2010/wordprocessingInk" xmlns:wne="http://schemas.microsoft.com/office/word/2006/wordml" xmlns:wps="http://schemas.microsoft.com/office/word/2010/wordprocessingShape" mc:Ignorable="w14 w15 w16se w16cid w16 w16cex w16sdtdh wp14">
+  <w16cid:commentId w16cid:paraId="056E8E6E" w16cid:durableId="251587CB"/>
   <w16cid:commentId w16cid:paraId="49EA49BE" w16cid:durableId="25147BD9"/>
+  <w16cid:commentId w16cid:paraId="27653F4E" w16cid:durableId="2521629F"/>
+  <w16cid:commentId w16cid:paraId="16CCD463" w16cid:durableId="2521627F"/>
   <w16cid:commentId w16cid:paraId="2DFCABC5" w16cid:durableId="25147BFF"/>
   <w16cid:commentId w16cid:paraId="4423F064" w16cid:durableId="25147C91"/>
-  <w16cid:commentId w16cid:paraId="30A3E5B1" w16cid:durableId="25147E63"/>
+  <w16cid:commentId w16cid:paraId="1D140F4D" w16cid:durableId="25159BAE"/>
 </w16cid:commentsIds>
 </file>
 

</xml_diff>